<commit_message>
Added GUI for Author functionalities
</commit_message>
<xml_diff>
--- a/RequirementsSpecification/RequirementsSpecificationDocument.docx
+++ b/RequirementsSpecification/RequirementsSpecificationDocument.docx
@@ -998,7 +998,23 @@
           <w:color w:val="000000"/>
           <w:lang w:val="en"/>
         </w:rPr>
-        <w:t>An author can see the paper details of any paper they have personally submitted.</w:t>
+        <w:t xml:space="preserve">An author can see the paper </w:t>
+      </w:r>
+      <w:r>
+        <w:rPr>
+          <w:rFonts w:ascii="AAAAAG+Calibri" w:hAnsi="AAAAAG+Calibri" w:cs="AAAAAG+Calibri"/>
+          <w:color w:val="000000"/>
+          <w:lang w:val="en"/>
+        </w:rPr>
+        <w:t>information</w:t>
+      </w:r>
+      <w:r>
+        <w:rPr>
+          <w:rFonts w:ascii="AAAAAG+Calibri" w:hAnsi="AAAAAG+Calibri" w:cs="AAAAAG+Calibri"/>
+          <w:color w:val="000000"/>
+          <w:lang w:val="en"/>
+        </w:rPr>
+        <w:t xml:space="preserve"> of any paper they have personally submitted.</w:t>
       </w:r>
     </w:p>
     <w:p>
@@ -1026,7 +1042,23 @@
           <w:color w:val="000000"/>
           <w:lang w:val="en"/>
         </w:rPr>
-        <w:t>An author can see the paper details of any paper in which they are labeled as an author.</w:t>
+        <w:t xml:space="preserve">An author can see the paper </w:t>
+      </w:r>
+      <w:r>
+        <w:rPr>
+          <w:rFonts w:ascii="AAAAAG+Calibri" w:hAnsi="AAAAAG+Calibri" w:cs="AAAAAG+Calibri"/>
+          <w:color w:val="000000"/>
+          <w:lang w:val="en"/>
+        </w:rPr>
+        <w:t>information</w:t>
+      </w:r>
+      <w:r>
+        <w:rPr>
+          <w:rFonts w:ascii="AAAAAG+Calibri" w:hAnsi="AAAAAG+Calibri" w:cs="AAAAAG+Calibri"/>
+          <w:color w:val="000000"/>
+          <w:lang w:val="en"/>
+        </w:rPr>
+        <w:t xml:space="preserve"> of any paper in which they are labeled as an author.</w:t>
       </w:r>
     </w:p>
     <w:p>
@@ -1110,7 +1142,41 @@
           <w:color w:val="000000"/>
           <w:lang w:val="en"/>
         </w:rPr>
-        <w:t>An author can submit paper information (title, abstract, other authors, their emails, their addresses, their phone numbers, their addresses)</w:t>
+        <w:t>An author can submit paper information (title, abstract,</w:t>
+      </w:r>
+      <w:r>
+        <w:rPr>
+          <w:rFonts w:ascii="AAAAAG+Calibri" w:hAnsi="AAAAAG+Calibri" w:cs="AAAAAG+Calibri"/>
+          <w:color w:val="000000"/>
+          <w:lang w:val="en"/>
+        </w:rPr>
+        <w:t xml:space="preserve"> topics,</w:t>
+      </w:r>
+      <w:bookmarkStart w:id="0" w:name="_GoBack"/>
+      <w:bookmarkEnd w:id="0"/>
+      <w:r>
+        <w:rPr>
+          <w:rFonts w:ascii="AAAAAG+Calibri" w:hAnsi="AAAAAG+Calibri" w:cs="AAAAAG+Calibri"/>
+          <w:color w:val="000000"/>
+          <w:lang w:val="en"/>
+        </w:rPr>
+        <w:t xml:space="preserve"> other authors, their emails, their addresses, thei</w:t>
+      </w:r>
+      <w:r>
+        <w:rPr>
+          <w:rFonts w:ascii="AAAAAG+Calibri" w:hAnsi="AAAAAG+Calibri" w:cs="AAAAAG+Calibri"/>
+          <w:color w:val="000000"/>
+          <w:lang w:val="en"/>
+        </w:rPr>
+        <w:t>r phone numbers</w:t>
+      </w:r>
+      <w:r>
+        <w:rPr>
+          <w:rFonts w:ascii="AAAAAG+Calibri" w:hAnsi="AAAAAG+Calibri" w:cs="AAAAAG+Calibri"/>
+          <w:color w:val="000000"/>
+          <w:lang w:val="en"/>
+        </w:rPr>
+        <w:t>)</w:t>
       </w:r>
       <w:r>
         <w:rPr>
@@ -1527,8 +1593,6 @@
         </w:rPr>
         <w:t>wer can submit a special comment</w:t>
       </w:r>
-      <w:bookmarkStart w:id="0" w:name="_GoBack"/>
-      <w:bookmarkEnd w:id="0"/>
       <w:r>
         <w:rPr>
           <w:rFonts w:ascii="AAAAAG+Calibri" w:hAnsi="AAAAAG+Calibri" w:cs="AAAAAG+Calibri"/>
@@ -6571,7 +6635,7 @@
       <w:rPr>
         <w:noProof/>
       </w:rPr>
-      <w:t>3</w:t>
+      <w:t>11</w:t>
     </w:r>
     <w:r>
       <w:rPr>
@@ -7405,7 +7469,7 @@
 </file>
 
 <file path=customXml/itemProps1.xml><?xml version="1.0" encoding="utf-8"?>
-<ds:datastoreItem xmlns:ds="http://schemas.openxmlformats.org/officeDocument/2006/customXml" ds:itemID="{C5BEFCCE-7C09-46D9-B900-84CA9AD4D22B}">
+<ds:datastoreItem xmlns:ds="http://schemas.openxmlformats.org/officeDocument/2006/customXml" ds:itemID="{704111DE-A73A-4AFB-A39E-064FE3CFC8A4}">
   <ds:schemaRefs>
     <ds:schemaRef ds:uri="http://schemas.openxmlformats.org/officeDocument/2006/bibliography"/>
   </ds:schemaRefs>

</xml_diff>

<commit_message>
Finished designing the GUI
</commit_message>
<xml_diff>
--- a/RequirementsSpecification/RequirementsSpecificationDocument.docx
+++ b/RequirementsSpecification/RequirementsSpecificationDocument.docx
@@ -1152,39 +1152,79 @@
         </w:rPr>
         <w:t xml:space="preserve"> topics,</w:t>
       </w:r>
+      <w:r>
+        <w:rPr>
+          <w:rFonts w:ascii="AAAAAG+Calibri" w:hAnsi="AAAAAG+Calibri" w:cs="AAAAAG+Calibri"/>
+          <w:color w:val="000000"/>
+          <w:lang w:val="en"/>
+        </w:rPr>
+        <w:t xml:space="preserve"> other authors, their emails, their addresses, thei</w:t>
+      </w:r>
+      <w:r>
+        <w:rPr>
+          <w:rFonts w:ascii="AAAAAG+Calibri" w:hAnsi="AAAAAG+Calibri" w:cs="AAAAAG+Calibri"/>
+          <w:color w:val="000000"/>
+          <w:lang w:val="en"/>
+        </w:rPr>
+        <w:t>r phone numbers</w:t>
+      </w:r>
+      <w:r>
+        <w:rPr>
+          <w:rFonts w:ascii="AAAAAG+Calibri" w:hAnsi="AAAAAG+Calibri" w:cs="AAAAAG+Calibri"/>
+          <w:color w:val="000000"/>
+          <w:lang w:val="en"/>
+        </w:rPr>
+        <w:t>)</w:t>
+      </w:r>
+      <w:r>
+        <w:rPr>
+          <w:rFonts w:ascii="AAAAAG+Calibri" w:hAnsi="AAAAAG+Calibri" w:cs="AAAAAG+Calibri"/>
+          <w:color w:val="000000"/>
+          <w:lang w:val="en"/>
+        </w:rPr>
+        <w:t>.</w:t>
+      </w:r>
+    </w:p>
+    <w:p>
+      <w:pPr>
+        <w:widowControl w:val="0"/>
+        <w:autoSpaceDE w:val="0"/>
+        <w:autoSpaceDN w:val="0"/>
+        <w:adjustRightInd w:val="0"/>
+        <w:spacing w:after="200" w:line="276" w:lineRule="auto"/>
+        <w:ind w:left="360"/>
+        <w:jc w:val="both"/>
+        <w:rPr>
+          <w:rFonts w:ascii="AAAAAG+Calibri" w:hAnsi="AAAAAG+Calibri" w:cs="AAAAAG+Calibri"/>
+          <w:color w:val="000000"/>
+          <w:lang w:val="en"/>
+        </w:rPr>
+      </w:pPr>
       <w:bookmarkStart w:id="0" w:name="_GoBack"/>
       <w:bookmarkEnd w:id="0"/>
-      <w:r>
-        <w:rPr>
-          <w:rFonts w:ascii="AAAAAG+Calibri" w:hAnsi="AAAAAG+Calibri" w:cs="AAAAAG+Calibri"/>
-          <w:color w:val="000000"/>
-          <w:lang w:val="en"/>
-        </w:rPr>
-        <w:t xml:space="preserve"> other authors, their emails, their addresses, thei</w:t>
-      </w:r>
-      <w:r>
-        <w:rPr>
-          <w:rFonts w:ascii="AAAAAG+Calibri" w:hAnsi="AAAAAG+Calibri" w:cs="AAAAAG+Calibri"/>
-          <w:color w:val="000000"/>
-          <w:lang w:val="en"/>
-        </w:rPr>
-        <w:t>r phone numbers</w:t>
-      </w:r>
-      <w:r>
-        <w:rPr>
-          <w:rFonts w:ascii="AAAAAG+Calibri" w:hAnsi="AAAAAG+Calibri" w:cs="AAAAAG+Calibri"/>
-          <w:color w:val="000000"/>
-          <w:lang w:val="en"/>
-        </w:rPr>
-        <w:t>)</w:t>
-      </w:r>
-      <w:r>
-        <w:rPr>
-          <w:rFonts w:ascii="AAAAAG+Calibri" w:hAnsi="AAAAAG+Calibri" w:cs="AAAAAG+Calibri"/>
-          <w:color w:val="000000"/>
-          <w:lang w:val="en"/>
-        </w:rPr>
-        <w:t>.</w:t>
+    </w:p>
+    <w:p>
+      <w:pPr>
+        <w:widowControl w:val="0"/>
+        <w:autoSpaceDE w:val="0"/>
+        <w:autoSpaceDN w:val="0"/>
+        <w:adjustRightInd w:val="0"/>
+        <w:spacing w:after="200" w:line="276" w:lineRule="auto"/>
+        <w:jc w:val="both"/>
+        <w:rPr>
+          <w:rFonts w:ascii="AAAAAG+Calibri" w:hAnsi="AAAAAG+Calibri" w:cs="AAAAAG+Calibri"/>
+          <w:color w:val="000000"/>
+          <w:lang w:val="en"/>
+        </w:rPr>
+      </w:pPr>
+      <w:r>
+        <w:rPr>
+          <w:rFonts w:ascii="AAAAAG+Calibri" w:hAnsi="AAAAAG+Calibri" w:cs="AAAAAG+Calibri"/>
+          <w:color w:val="000000"/>
+          <w:lang w:val="en"/>
+        </w:rPr>
+        <w:lastRenderedPageBreak/>
+        <w:t>d. Reviewer functionalities:</w:t>
       </w:r>
     </w:p>
     <w:p>
@@ -1212,70 +1252,7 @@
           <w:color w:val="000000"/>
           <w:lang w:val="en"/>
         </w:rPr>
-        <w:t>An aut</w:t>
-      </w:r>
-      <w:r>
-        <w:rPr>
-          <w:rFonts w:ascii="AAAAAG+Calibri" w:hAnsi="AAAAAG+Calibri" w:cs="AAAAAG+Calibri"/>
-          <w:color w:val="000000"/>
-          <w:lang w:val="en"/>
-        </w:rPr>
-        <w:t>hor can update paper autors’s contact information</w:t>
-      </w:r>
-      <w:r>
-        <w:rPr>
-          <w:rFonts w:ascii="AAAAAG+Calibri" w:hAnsi="AAAAAG+Calibri" w:cs="AAAAAG+Calibri"/>
-          <w:color w:val="000000"/>
-          <w:lang w:val="en"/>
-        </w:rPr>
-        <w:t xml:space="preserve"> (emails, phone numbers, addresses </w:t>
-      </w:r>
-      <w:r>
-        <w:rPr>
-          <w:rFonts w:ascii="AAAAAG+Calibri" w:hAnsi="AAAAAG+Calibri" w:cs="AAAAAG+Calibri"/>
-          <w:color w:val="000000"/>
-          <w:lang w:val="en"/>
-        </w:rPr>
-        <w:lastRenderedPageBreak/>
-        <w:t>of other authors not registered on the platform).</w:t>
-      </w:r>
-    </w:p>
-    <w:p>
-      <w:pPr>
-        <w:widowControl w:val="0"/>
-        <w:autoSpaceDE w:val="0"/>
-        <w:autoSpaceDN w:val="0"/>
-        <w:adjustRightInd w:val="0"/>
-        <w:spacing w:after="200" w:line="276" w:lineRule="auto"/>
-        <w:jc w:val="both"/>
-        <w:rPr>
-          <w:rFonts w:ascii="AAAAAG+Calibri" w:hAnsi="AAAAAG+Calibri" w:cs="AAAAAG+Calibri"/>
-          <w:color w:val="000000"/>
-          <w:lang w:val="en"/>
-        </w:rPr>
-      </w:pPr>
-    </w:p>
-    <w:p>
-      <w:pPr>
-        <w:widowControl w:val="0"/>
-        <w:autoSpaceDE w:val="0"/>
-        <w:autoSpaceDN w:val="0"/>
-        <w:adjustRightInd w:val="0"/>
-        <w:spacing w:after="200" w:line="276" w:lineRule="auto"/>
-        <w:jc w:val="both"/>
-        <w:rPr>
-          <w:rFonts w:ascii="AAAAAG+Calibri" w:hAnsi="AAAAAG+Calibri" w:cs="AAAAAG+Calibri"/>
-          <w:color w:val="000000"/>
-          <w:lang w:val="en"/>
-        </w:rPr>
-      </w:pPr>
-      <w:r>
-        <w:rPr>
-          <w:rFonts w:ascii="AAAAAG+Calibri" w:hAnsi="AAAAAG+Calibri" w:cs="AAAAAG+Calibri"/>
-          <w:color w:val="000000"/>
-          <w:lang w:val="en"/>
-        </w:rPr>
-        <w:t>d. Reviewer functionalities:</w:t>
+        <w:t>A reviewer can see a list of all papers.</w:t>
       </w:r>
     </w:p>
     <w:p>
@@ -1303,7 +1280,7 @@
           <w:color w:val="000000"/>
           <w:lang w:val="en"/>
         </w:rPr>
-        <w:t>A reviewer can see a list of all papers.</w:t>
+        <w:t>A reviewer can see the details (title, abstract, authors, authors' contact information) of any paper.</w:t>
       </w:r>
     </w:p>
     <w:p>
@@ -1331,7 +1308,7 @@
           <w:color w:val="000000"/>
           <w:lang w:val="en"/>
         </w:rPr>
-        <w:t>A reviewer can see the details (title, abstract, authors, authors' contact information) of any paper.</w:t>
+        <w:t>A reviewer can bid for a paper they are interested in reviewing.</w:t>
       </w:r>
     </w:p>
     <w:p>
@@ -1359,7 +1336,7 @@
           <w:color w:val="000000"/>
           <w:lang w:val="en"/>
         </w:rPr>
-        <w:t>A reviewer can bid for a paper they are interested in reviewing.</w:t>
+        <w:t>A reviewer can specify and modify their topics of interest.</w:t>
       </w:r>
     </w:p>
     <w:p>
@@ -1387,7 +1364,7 @@
           <w:color w:val="000000"/>
           <w:lang w:val="en"/>
         </w:rPr>
-        <w:t>A reviewer can specify and modify their topics of interest.</w:t>
+        <w:t>A reviewer can see their topics of interest.</w:t>
       </w:r>
     </w:p>
     <w:p>
@@ -1415,7 +1392,7 @@
           <w:color w:val="000000"/>
           <w:lang w:val="en"/>
         </w:rPr>
-        <w:t>A reviewer can see their topics of interest.</w:t>
+        <w:t>The system must assign papers automatically to reviewers.</w:t>
       </w:r>
     </w:p>
     <w:p>
@@ -1443,7 +1420,7 @@
           <w:color w:val="000000"/>
           <w:lang w:val="en"/>
         </w:rPr>
-        <w:t>The system must assign papers automatically to reviewers.</w:t>
+        <w:t>A reviewer can see a list of all the papers that have been assigned to them to be reviewed.</w:t>
       </w:r>
     </w:p>
     <w:p>
@@ -1471,7 +1448,7 @@
           <w:color w:val="000000"/>
           <w:lang w:val="en"/>
         </w:rPr>
-        <w:t>A reviewer can see a list of all the papers that have been assigned to them to be reviewed.</w:t>
+        <w:t>A reviewer can indicate a conflict of interests found in a paper.</w:t>
       </w:r>
     </w:p>
     <w:p>
@@ -1499,7 +1476,7 @@
           <w:color w:val="000000"/>
           <w:lang w:val="en"/>
         </w:rPr>
-        <w:t>A reviewer can indicate a conflict of interests found in a paper.</w:t>
+        <w:t>A reviewer can submit an evaluation to a paper they had to review (accepted/rejected)</w:t>
       </w:r>
     </w:p>
     <w:p>
@@ -1527,7 +1504,7 @@
           <w:color w:val="000000"/>
           <w:lang w:val="en"/>
         </w:rPr>
-        <w:t>A reviewer can submit an evaluation to a paper they had to review (accepted/rejected)</w:t>
+        <w:t>A reviewer can see all the papers they have reviewed.</w:t>
       </w:r>
     </w:p>
     <w:p>
@@ -1555,34 +1532,6 @@
           <w:color w:val="000000"/>
           <w:lang w:val="en"/>
         </w:rPr>
-        <w:t>A reviewer can see all the papers they have reviewed.</w:t>
-      </w:r>
-    </w:p>
-    <w:p>
-      <w:pPr>
-        <w:widowControl w:val="0"/>
-        <w:numPr>
-          <w:ilvl w:val="0"/>
-          <w:numId w:val="1"/>
-        </w:numPr>
-        <w:autoSpaceDE w:val="0"/>
-        <w:autoSpaceDN w:val="0"/>
-        <w:adjustRightInd w:val="0"/>
-        <w:spacing w:after="200" w:line="276" w:lineRule="auto"/>
-        <w:ind w:left="360" w:hanging="360"/>
-        <w:jc w:val="both"/>
-        <w:rPr>
-          <w:rFonts w:ascii="AAAAAG+Calibri" w:hAnsi="AAAAAG+Calibri" w:cs="AAAAAG+Calibri"/>
-          <w:color w:val="000000"/>
-          <w:lang w:val="en"/>
-        </w:rPr>
-      </w:pPr>
-      <w:r>
-        <w:rPr>
-          <w:rFonts w:ascii="AAAAAG+Calibri" w:hAnsi="AAAAAG+Calibri" w:cs="AAAAAG+Calibri"/>
-          <w:color w:val="000000"/>
-          <w:lang w:val="en"/>
-        </w:rPr>
         <w:t>A revie</w:t>
       </w:r>
       <w:r>
@@ -1869,53 +1818,53 @@
           <w:color w:val="000000"/>
           <w:lang w:val="en"/>
         </w:rPr>
+        <w:t>Performance:</w:t>
+      </w:r>
+    </w:p>
+    <w:p>
+      <w:pPr>
+        <w:widowControl w:val="0"/>
+        <w:autoSpaceDE w:val="0"/>
+        <w:autoSpaceDN w:val="0"/>
+        <w:adjustRightInd w:val="0"/>
+        <w:spacing w:after="200" w:line="276" w:lineRule="auto"/>
+        <w:jc w:val="both"/>
+        <w:rPr>
+          <w:rFonts w:ascii="AAAAAG+Calibri" w:hAnsi="AAAAAG+Calibri" w:cs="AAAAAG+Calibri"/>
+          <w:color w:val="000000"/>
+          <w:lang w:val="en"/>
+        </w:rPr>
+      </w:pPr>
+      <w:r>
+        <w:rPr>
+          <w:rFonts w:ascii="AAAAAG+Calibri" w:hAnsi="AAAAAG+Calibri" w:cs="AAAAAG+Calibri"/>
+          <w:color w:val="000000"/>
+          <w:lang w:val="en"/>
+        </w:rPr>
+        <w:t>The system should be able to display information and execute updates in less than 5 seconds.</w:t>
+      </w:r>
+    </w:p>
+    <w:p>
+      <w:pPr>
+        <w:widowControl w:val="0"/>
+        <w:autoSpaceDE w:val="0"/>
+        <w:autoSpaceDN w:val="0"/>
+        <w:adjustRightInd w:val="0"/>
+        <w:spacing w:after="200" w:line="276" w:lineRule="auto"/>
+        <w:jc w:val="both"/>
+        <w:rPr>
+          <w:rFonts w:ascii="AAAAAG+Calibri" w:hAnsi="AAAAAG+Calibri" w:cs="AAAAAG+Calibri"/>
+          <w:color w:val="000000"/>
+          <w:lang w:val="en"/>
+        </w:rPr>
+      </w:pPr>
+      <w:r>
+        <w:rPr>
+          <w:rFonts w:ascii="AAAAAG+Calibri" w:hAnsi="AAAAAG+Calibri" w:cs="AAAAAG+Calibri"/>
+          <w:color w:val="000000"/>
+          <w:lang w:val="en"/>
+        </w:rPr>
         <w:lastRenderedPageBreak/>
-        <w:t>Performance:</w:t>
-      </w:r>
-    </w:p>
-    <w:p>
-      <w:pPr>
-        <w:widowControl w:val="0"/>
-        <w:autoSpaceDE w:val="0"/>
-        <w:autoSpaceDN w:val="0"/>
-        <w:adjustRightInd w:val="0"/>
-        <w:spacing w:after="200" w:line="276" w:lineRule="auto"/>
-        <w:jc w:val="both"/>
-        <w:rPr>
-          <w:rFonts w:ascii="AAAAAG+Calibri" w:hAnsi="AAAAAG+Calibri" w:cs="AAAAAG+Calibri"/>
-          <w:color w:val="000000"/>
-          <w:lang w:val="en"/>
-        </w:rPr>
-      </w:pPr>
-      <w:r>
-        <w:rPr>
-          <w:rFonts w:ascii="AAAAAG+Calibri" w:hAnsi="AAAAAG+Calibri" w:cs="AAAAAG+Calibri"/>
-          <w:color w:val="000000"/>
-          <w:lang w:val="en"/>
-        </w:rPr>
-        <w:t>The system should be able to display information and execute updates in less than 5 seconds.</w:t>
-      </w:r>
-    </w:p>
-    <w:p>
-      <w:pPr>
-        <w:widowControl w:val="0"/>
-        <w:autoSpaceDE w:val="0"/>
-        <w:autoSpaceDN w:val="0"/>
-        <w:adjustRightInd w:val="0"/>
-        <w:spacing w:after="200" w:line="276" w:lineRule="auto"/>
-        <w:jc w:val="both"/>
-        <w:rPr>
-          <w:rFonts w:ascii="AAAAAG+Calibri" w:hAnsi="AAAAAG+Calibri" w:cs="AAAAAG+Calibri"/>
-          <w:color w:val="000000"/>
-          <w:lang w:val="en"/>
-        </w:rPr>
-      </w:pPr>
-      <w:r>
-        <w:rPr>
-          <w:rFonts w:ascii="AAAAAG+Calibri" w:hAnsi="AAAAAG+Calibri" w:cs="AAAAAG+Calibri"/>
-          <w:color w:val="000000"/>
-          <w:lang w:val="en"/>
-        </w:rPr>
         <w:t>The system should be able to generate the documents mentioned in the functional requirements in less than 20 seconds.</w:t>
       </w:r>
     </w:p>
@@ -2435,73 +2384,73 @@
           <w:color w:val="000000"/>
           <w:lang w:val="en"/>
         </w:rPr>
+        <w:t>3.5 System model</w:t>
+      </w:r>
+      <w:r>
+        <w:rPr>
+          <w:rFonts w:ascii="AAAAAG+Calibri" w:hAnsi="AAAAAG+Calibri" w:cs="AAAAAG+Calibri"/>
+          <w:color w:val="000000"/>
+          <w:lang w:val="en"/>
+        </w:rPr>
+        <w:t>:</w:t>
+      </w:r>
+    </w:p>
+    <w:p>
+      <w:pPr>
+        <w:widowControl w:val="0"/>
+        <w:autoSpaceDE w:val="0"/>
+        <w:autoSpaceDN w:val="0"/>
+        <w:adjustRightInd w:val="0"/>
+        <w:spacing w:after="200" w:line="276" w:lineRule="auto"/>
+        <w:jc w:val="both"/>
+        <w:rPr>
+          <w:rFonts w:ascii="AAAAAG+Calibri" w:hAnsi="AAAAAG+Calibri" w:cs="AAAAAG+Calibri"/>
+          <w:color w:val="000000"/>
+          <w:lang w:val="en"/>
+        </w:rPr>
+      </w:pPr>
+      <w:r>
+        <w:rPr>
+          <w:rFonts w:ascii="AAAAAG+Calibri" w:hAnsi="AAAAAG+Calibri" w:cs="AAAAAG+Calibri"/>
+          <w:b/>
+          <w:bCs/>
+          <w:color w:val="000000"/>
+          <w:lang w:val="en"/>
+        </w:rPr>
+        <w:t>3.5.1 Scenarios</w:t>
+      </w:r>
+      <w:r>
+        <w:rPr>
+          <w:rFonts w:ascii="AAAAAG+Calibri" w:hAnsi="AAAAAG+Calibri" w:cs="AAAAAG+Calibri"/>
+          <w:color w:val="000000"/>
+          <w:lang w:val="en"/>
+        </w:rPr>
+        <w:t>:</w:t>
+      </w:r>
+    </w:p>
+    <w:p>
+      <w:pPr>
+        <w:widowControl w:val="0"/>
+        <w:autoSpaceDE w:val="0"/>
+        <w:autoSpaceDN w:val="0"/>
+        <w:adjustRightInd w:val="0"/>
+        <w:spacing w:after="200" w:line="276" w:lineRule="auto"/>
+        <w:jc w:val="both"/>
+        <w:rPr>
+          <w:rFonts w:ascii="AAAAAG+Calibri" w:hAnsi="AAAAAG+Calibri" w:cs="AAAAAG+Calibri"/>
+          <w:b/>
+          <w:color w:val="000000"/>
+          <w:lang w:val="en"/>
+        </w:rPr>
+      </w:pPr>
+      <w:r>
+        <w:rPr>
+          <w:rFonts w:ascii="AAAAAG+Calibri" w:hAnsi="AAAAAG+Calibri" w:cs="AAAAAG+Calibri"/>
+          <w:b/>
+          <w:color w:val="000000"/>
+          <w:lang w:val="en"/>
+        </w:rPr>
         <w:lastRenderedPageBreak/>
-        <w:t>3.5 System model</w:t>
-      </w:r>
-      <w:r>
-        <w:rPr>
-          <w:rFonts w:ascii="AAAAAG+Calibri" w:hAnsi="AAAAAG+Calibri" w:cs="AAAAAG+Calibri"/>
-          <w:color w:val="000000"/>
-          <w:lang w:val="en"/>
-        </w:rPr>
-        <w:t>:</w:t>
-      </w:r>
-    </w:p>
-    <w:p>
-      <w:pPr>
-        <w:widowControl w:val="0"/>
-        <w:autoSpaceDE w:val="0"/>
-        <w:autoSpaceDN w:val="0"/>
-        <w:adjustRightInd w:val="0"/>
-        <w:spacing w:after="200" w:line="276" w:lineRule="auto"/>
-        <w:jc w:val="both"/>
-        <w:rPr>
-          <w:rFonts w:ascii="AAAAAG+Calibri" w:hAnsi="AAAAAG+Calibri" w:cs="AAAAAG+Calibri"/>
-          <w:color w:val="000000"/>
-          <w:lang w:val="en"/>
-        </w:rPr>
-      </w:pPr>
-      <w:r>
-        <w:rPr>
-          <w:rFonts w:ascii="AAAAAG+Calibri" w:hAnsi="AAAAAG+Calibri" w:cs="AAAAAG+Calibri"/>
-          <w:b/>
-          <w:bCs/>
-          <w:color w:val="000000"/>
-          <w:lang w:val="en"/>
-        </w:rPr>
-        <w:t>3.5.1 Scenarios</w:t>
-      </w:r>
-      <w:r>
-        <w:rPr>
-          <w:rFonts w:ascii="AAAAAG+Calibri" w:hAnsi="AAAAAG+Calibri" w:cs="AAAAAG+Calibri"/>
-          <w:color w:val="000000"/>
-          <w:lang w:val="en"/>
-        </w:rPr>
-        <w:t>:</w:t>
-      </w:r>
-    </w:p>
-    <w:p>
-      <w:pPr>
-        <w:widowControl w:val="0"/>
-        <w:autoSpaceDE w:val="0"/>
-        <w:autoSpaceDN w:val="0"/>
-        <w:adjustRightInd w:val="0"/>
-        <w:spacing w:after="200" w:line="276" w:lineRule="auto"/>
-        <w:jc w:val="both"/>
-        <w:rPr>
-          <w:rFonts w:ascii="AAAAAG+Calibri" w:hAnsi="AAAAAG+Calibri" w:cs="AAAAAG+Calibri"/>
-          <w:b/>
-          <w:color w:val="000000"/>
-          <w:lang w:val="en"/>
-        </w:rPr>
-      </w:pPr>
-      <w:r>
-        <w:rPr>
-          <w:rFonts w:ascii="AAAAAG+Calibri" w:hAnsi="AAAAAG+Calibri" w:cs="AAAAAG+Calibri"/>
-          <w:b/>
-          <w:color w:val="000000"/>
-          <w:lang w:val="en"/>
-        </w:rPr>
         <w:t xml:space="preserve">A. </w:t>
       </w:r>
       <w:r>
@@ -3185,7 +3134,6 @@
           <w:u w:val="single"/>
           <w:lang w:val="en"/>
         </w:rPr>
-        <w:lastRenderedPageBreak/>
         <w:t>name</w:t>
       </w:r>
       <w:r>
@@ -3309,6 +3257,7 @@
           <w:u w:val="single"/>
           <w:lang w:val="en"/>
         </w:rPr>
+        <w:lastRenderedPageBreak/>
         <w:t>context:</w:t>
       </w:r>
     </w:p>
@@ -3989,7 +3938,6 @@
           <w:u w:val="single"/>
           <w:lang w:val="en"/>
         </w:rPr>
-        <w:lastRenderedPageBreak/>
         <w:t>actor</w:t>
       </w:r>
       <w:r>
@@ -4073,6 +4021,7 @@
           <w:color w:val="000000"/>
           <w:lang w:val="en"/>
         </w:rPr>
+        <w:lastRenderedPageBreak/>
         <w:t>Sterne is not only an excellent conference manager. He is also a reputed computer scientist, having held himself many conferences over the years. One of his conferences "XYZ" is approaching its 'paper review deadline', yet a paper submitted by another well-known computer scientist, almost as famous as Sterne himself, has not been reviewed yet. Unless Sterne himself accepts the paper, the paper will automatically be evaluated as 'rejected' by the system when the deadline is passed. Sterne skims through the paper with ease and joy, and decides that the paper is a gem and must be accepted into the conference.</w:t>
       </w:r>
     </w:p>
@@ -4559,64 +4508,56 @@
           <w:color w:val="000000"/>
           <w:lang w:val="en"/>
         </w:rPr>
-        <w:t xml:space="preserve">4. Roger selects a given sessions, to which he can add accepted papers that are unassigned, or </w:t>
-      </w:r>
-      <w:r>
-        <w:rPr>
-          <w:rFonts w:ascii="AAAAAG+Calibri" w:hAnsi="AAAAAG+Calibri" w:cs="AAAAAG+Calibri"/>
+        <w:t xml:space="preserve">4. Roger selects a given sessions, to which he can add accepted papers that are unassigned, or from which he </w:t>
+      </w:r>
+      <w:r>
+        <w:rPr>
+          <w:rFonts w:ascii="AAAAAG+Calibri" w:hAnsi="AAAAAG+Calibri" w:cs="AAAAAG+Calibri"/>
+          <w:color w:val="000000"/>
+          <w:lang w:val="en"/>
+        </w:rPr>
+        <w:t>unassigned</w:t>
+      </w:r>
+      <w:r>
+        <w:rPr>
+          <w:rFonts w:ascii="AAAAAG+Calibri" w:hAnsi="AAAAAG+Calibri" w:cs="AAAAAG+Calibri"/>
+          <w:color w:val="000000"/>
+          <w:lang w:val="en"/>
+        </w:rPr>
+        <w:t xml:space="preserve"> papers, which allows him to assign those papers to other</w:t>
+      </w:r>
+      <w:r>
+        <w:rPr>
+          <w:rFonts w:ascii="AAAAAG+Calibri" w:hAnsi="AAAAAG+Calibri" w:cs="AAAAAG+Calibri"/>
+          <w:color w:val="000000"/>
+          <w:lang w:val="en"/>
+        </w:rPr>
+        <w:t xml:space="preserve"> sessions of the conference.</w:t>
+      </w:r>
+    </w:p>
+    <w:p>
+      <w:pPr>
+        <w:widowControl w:val="0"/>
+        <w:autoSpaceDE w:val="0"/>
+        <w:autoSpaceDN w:val="0"/>
+        <w:adjustRightInd w:val="0"/>
+        <w:spacing w:after="200" w:line="276" w:lineRule="auto"/>
+        <w:jc w:val="both"/>
+        <w:rPr>
+          <w:rFonts w:ascii="AAAAAG+Calibri" w:hAnsi="AAAAAG+Calibri" w:cs="AAAAAG+Calibri"/>
+          <w:b/>
+          <w:color w:val="000000"/>
+          <w:lang w:val="en"/>
+        </w:rPr>
+      </w:pPr>
+      <w:r>
+        <w:rPr>
+          <w:rFonts w:ascii="AAAAAG+Calibri" w:hAnsi="AAAAAG+Calibri" w:cs="AAAAAG+Calibri"/>
+          <w:b/>
           <w:color w:val="000000"/>
           <w:lang w:val="en"/>
         </w:rPr>
         <w:lastRenderedPageBreak/>
-        <w:t xml:space="preserve">from which he </w:t>
-      </w:r>
-      <w:r>
-        <w:rPr>
-          <w:rFonts w:ascii="AAAAAG+Calibri" w:hAnsi="AAAAAG+Calibri" w:cs="AAAAAG+Calibri"/>
-          <w:color w:val="000000"/>
-          <w:lang w:val="en"/>
-        </w:rPr>
-        <w:t>unassigned</w:t>
-      </w:r>
-      <w:r>
-        <w:rPr>
-          <w:rFonts w:ascii="AAAAAG+Calibri" w:hAnsi="AAAAAG+Calibri" w:cs="AAAAAG+Calibri"/>
-          <w:color w:val="000000"/>
-          <w:lang w:val="en"/>
-        </w:rPr>
-        <w:t xml:space="preserve"> papers, which allows him to assign those papers to other</w:t>
-      </w:r>
-      <w:r>
-        <w:rPr>
-          <w:rFonts w:ascii="AAAAAG+Calibri" w:hAnsi="AAAAAG+Calibri" w:cs="AAAAAG+Calibri"/>
-          <w:color w:val="000000"/>
-          <w:lang w:val="en"/>
-        </w:rPr>
-        <w:t xml:space="preserve"> sessions of the conference.</w:t>
-      </w:r>
-    </w:p>
-    <w:p>
-      <w:pPr>
-        <w:widowControl w:val="0"/>
-        <w:autoSpaceDE w:val="0"/>
-        <w:autoSpaceDN w:val="0"/>
-        <w:adjustRightInd w:val="0"/>
-        <w:spacing w:after="200" w:line="276" w:lineRule="auto"/>
-        <w:jc w:val="both"/>
-        <w:rPr>
-          <w:rFonts w:ascii="AAAAAG+Calibri" w:hAnsi="AAAAAG+Calibri" w:cs="AAAAAG+Calibri"/>
-          <w:b/>
-          <w:color w:val="000000"/>
-          <w:lang w:val="en"/>
-        </w:rPr>
-      </w:pPr>
-      <w:r>
-        <w:rPr>
-          <w:rFonts w:ascii="AAAAAG+Calibri" w:hAnsi="AAAAAG+Calibri" w:cs="AAAAAG+Calibri"/>
-          <w:b/>
-          <w:color w:val="000000"/>
-          <w:lang w:val="en"/>
-        </w:rPr>
         <w:t>G.</w:t>
       </w:r>
       <w:r>
@@ -5412,8 +5353,55 @@
           <w:color w:val="000000"/>
           <w:lang w:val="en"/>
         </w:rPr>
-        <w:t xml:space="preserve">Charlotte has heard from other reviewers about some papers that might interest her. Unless she </w:t>
-      </w:r>
+        <w:t>Charlotte has heard from other reviewers about some papers that might interest her. Unless she searches for those papers and bids for them, she might not have the chance to read them.</w:t>
+      </w:r>
+    </w:p>
+    <w:p>
+      <w:pPr>
+        <w:widowControl w:val="0"/>
+        <w:autoSpaceDE w:val="0"/>
+        <w:autoSpaceDN w:val="0"/>
+        <w:adjustRightInd w:val="0"/>
+        <w:spacing w:after="200" w:line="276" w:lineRule="auto"/>
+        <w:jc w:val="both"/>
+        <w:rPr>
+          <w:rFonts w:ascii="AAAAAG+Calibri" w:hAnsi="AAAAAG+Calibri" w:cs="AAAAAG+Calibri"/>
+          <w:color w:val="000000"/>
+          <w:lang w:val="en"/>
+        </w:rPr>
+      </w:pPr>
+      <w:r>
+        <w:rPr>
+          <w:rFonts w:ascii="AAAAAG+Calibri" w:hAnsi="AAAAAG+Calibri" w:cs="AAAAAG+Calibri"/>
+          <w:color w:val="000000"/>
+          <w:u w:val="single"/>
+          <w:lang w:val="en"/>
+        </w:rPr>
+        <w:t>flow of events</w:t>
+      </w:r>
+      <w:r>
+        <w:rPr>
+          <w:rFonts w:ascii="AAAAAG+Calibri" w:hAnsi="AAAAAG+Calibri" w:cs="AAAAAG+Calibri"/>
+          <w:color w:val="000000"/>
+          <w:lang w:val="en"/>
+        </w:rPr>
+        <w:t>:</w:t>
+      </w:r>
+    </w:p>
+    <w:p>
+      <w:pPr>
+        <w:widowControl w:val="0"/>
+        <w:autoSpaceDE w:val="0"/>
+        <w:autoSpaceDN w:val="0"/>
+        <w:adjustRightInd w:val="0"/>
+        <w:spacing w:after="200" w:line="276" w:lineRule="auto"/>
+        <w:jc w:val="both"/>
+        <w:rPr>
+          <w:rFonts w:ascii="AAAAAG+Calibri" w:hAnsi="AAAAAG+Calibri" w:cs="AAAAAG+Calibri"/>
+          <w:color w:val="000000"/>
+          <w:lang w:val="en"/>
+        </w:rPr>
+      </w:pPr>
       <w:r>
         <w:rPr>
           <w:rFonts w:ascii="AAAAAG+Calibri" w:hAnsi="AAAAAG+Calibri" w:cs="AAAAAG+Calibri"/>
@@ -5421,61 +5409,6 @@
           <w:lang w:val="en"/>
         </w:rPr>
         <w:lastRenderedPageBreak/>
-        <w:t>searches for those papers and bids for them, she might not have the chance to read them.</w:t>
-      </w:r>
-    </w:p>
-    <w:p>
-      <w:pPr>
-        <w:widowControl w:val="0"/>
-        <w:autoSpaceDE w:val="0"/>
-        <w:autoSpaceDN w:val="0"/>
-        <w:adjustRightInd w:val="0"/>
-        <w:spacing w:after="200" w:line="276" w:lineRule="auto"/>
-        <w:jc w:val="both"/>
-        <w:rPr>
-          <w:rFonts w:ascii="AAAAAG+Calibri" w:hAnsi="AAAAAG+Calibri" w:cs="AAAAAG+Calibri"/>
-          <w:color w:val="000000"/>
-          <w:lang w:val="en"/>
-        </w:rPr>
-      </w:pPr>
-      <w:r>
-        <w:rPr>
-          <w:rFonts w:ascii="AAAAAG+Calibri" w:hAnsi="AAAAAG+Calibri" w:cs="AAAAAG+Calibri"/>
-          <w:color w:val="000000"/>
-          <w:u w:val="single"/>
-          <w:lang w:val="en"/>
-        </w:rPr>
-        <w:t>flow of events</w:t>
-      </w:r>
-      <w:r>
-        <w:rPr>
-          <w:rFonts w:ascii="AAAAAG+Calibri" w:hAnsi="AAAAAG+Calibri" w:cs="AAAAAG+Calibri"/>
-          <w:color w:val="000000"/>
-          <w:lang w:val="en"/>
-        </w:rPr>
-        <w:t>:</w:t>
-      </w:r>
-    </w:p>
-    <w:p>
-      <w:pPr>
-        <w:widowControl w:val="0"/>
-        <w:autoSpaceDE w:val="0"/>
-        <w:autoSpaceDN w:val="0"/>
-        <w:adjustRightInd w:val="0"/>
-        <w:spacing w:after="200" w:line="276" w:lineRule="auto"/>
-        <w:jc w:val="both"/>
-        <w:rPr>
-          <w:rFonts w:ascii="AAAAAG+Calibri" w:hAnsi="AAAAAG+Calibri" w:cs="AAAAAG+Calibri"/>
-          <w:color w:val="000000"/>
-          <w:lang w:val="en"/>
-        </w:rPr>
-      </w:pPr>
-      <w:r>
-        <w:rPr>
-          <w:rFonts w:ascii="AAAAAG+Calibri" w:hAnsi="AAAAAG+Calibri" w:cs="AAAAAG+Calibri"/>
-          <w:color w:val="000000"/>
-          <w:lang w:val="en"/>
-        </w:rPr>
         <w:t>1. Charlotte signs in and arrives at the main page.</w:t>
       </w:r>
     </w:p>
@@ -5937,54 +5870,54 @@
           <w:color w:val="000000"/>
           <w:lang w:val="en"/>
         </w:rPr>
+        <w:t>I. Use Case Diagram</w:t>
+      </w:r>
+      <w:r>
+        <w:rPr>
+          <w:rFonts w:ascii="AAAAAG+Calibri" w:hAnsi="AAAAAG+Calibri" w:cs="AAAAAG+Calibri"/>
+          <w:b/>
+          <w:bCs/>
+          <w:noProof/>
+          <w:color w:val="000000"/>
+        </w:rPr>
+        <w:t xml:space="preserve"> </w:t>
+      </w:r>
+      <w:r>
+        <w:rPr>
+          <w:rFonts w:ascii="AAAAAG+Calibri" w:hAnsi="AAAAAG+Calibri" w:cs="AAAAAG+Calibri"/>
+          <w:b/>
+          <w:bCs/>
+          <w:color w:val="000000"/>
+          <w:lang w:val="en"/>
+        </w:rPr>
+        <w:t xml:space="preserve"> </w:t>
+      </w:r>
+    </w:p>
+    <w:p>
+      <w:pPr>
+        <w:widowControl w:val="0"/>
+        <w:autoSpaceDE w:val="0"/>
+        <w:autoSpaceDN w:val="0"/>
+        <w:adjustRightInd w:val="0"/>
+        <w:spacing w:after="200" w:line="276" w:lineRule="auto"/>
+        <w:jc w:val="both"/>
+        <w:rPr>
+          <w:rFonts w:ascii="AAAAAG+Calibri" w:hAnsi="AAAAAG+Calibri" w:cs="AAAAAG+Calibri"/>
+          <w:b/>
+          <w:bCs/>
+          <w:color w:val="000000"/>
+          <w:lang w:val="en"/>
+        </w:rPr>
+      </w:pPr>
+      <w:r>
+        <w:rPr>
+          <w:rFonts w:ascii="AAAAAG+Calibri" w:hAnsi="AAAAAG+Calibri" w:cs="AAAAAG+Calibri"/>
+          <w:b/>
+          <w:bCs/>
+          <w:noProof/>
+          <w:color w:val="000000"/>
+        </w:rPr>
         <w:lastRenderedPageBreak/>
-        <w:t>I. Use Case Diagram</w:t>
-      </w:r>
-      <w:r>
-        <w:rPr>
-          <w:rFonts w:ascii="AAAAAG+Calibri" w:hAnsi="AAAAAG+Calibri" w:cs="AAAAAG+Calibri"/>
-          <w:b/>
-          <w:bCs/>
-          <w:noProof/>
-          <w:color w:val="000000"/>
-        </w:rPr>
-        <w:t xml:space="preserve"> </w:t>
-      </w:r>
-      <w:r>
-        <w:rPr>
-          <w:rFonts w:ascii="AAAAAG+Calibri" w:hAnsi="AAAAAG+Calibri" w:cs="AAAAAG+Calibri"/>
-          <w:b/>
-          <w:bCs/>
-          <w:color w:val="000000"/>
-          <w:lang w:val="en"/>
-        </w:rPr>
-        <w:t xml:space="preserve"> </w:t>
-      </w:r>
-    </w:p>
-    <w:p>
-      <w:pPr>
-        <w:widowControl w:val="0"/>
-        <w:autoSpaceDE w:val="0"/>
-        <w:autoSpaceDN w:val="0"/>
-        <w:adjustRightInd w:val="0"/>
-        <w:spacing w:after="200" w:line="276" w:lineRule="auto"/>
-        <w:jc w:val="both"/>
-        <w:rPr>
-          <w:rFonts w:ascii="AAAAAG+Calibri" w:hAnsi="AAAAAG+Calibri" w:cs="AAAAAG+Calibri"/>
-          <w:b/>
-          <w:bCs/>
-          <w:color w:val="000000"/>
-          <w:lang w:val="en"/>
-        </w:rPr>
-      </w:pPr>
-      <w:r>
-        <w:rPr>
-          <w:rFonts w:ascii="AAAAAG+Calibri" w:hAnsi="AAAAAG+Calibri" w:cs="AAAAAG+Calibri"/>
-          <w:b/>
-          <w:bCs/>
-          <w:noProof/>
-          <w:color w:val="000000"/>
-        </w:rPr>
         <w:drawing>
           <wp:inline distT="0" distB="0" distL="0" distR="0">
             <wp:extent cx="5943600" cy="5073015"/>
@@ -6190,7 +6123,6 @@
           <w:color w:val="000000"/>
           <w:lang w:val="en"/>
         </w:rPr>
-        <w:lastRenderedPageBreak/>
         <w:t>3.5.3 Structural View:</w:t>
       </w:r>
     </w:p>
@@ -7469,7 +7401,7 @@
 </file>
 
 <file path=customXml/itemProps1.xml><?xml version="1.0" encoding="utf-8"?>
-<ds:datastoreItem xmlns:ds="http://schemas.openxmlformats.org/officeDocument/2006/customXml" ds:itemID="{704111DE-A73A-4AFB-A39E-064FE3CFC8A4}">
+<ds:datastoreItem xmlns:ds="http://schemas.openxmlformats.org/officeDocument/2006/customXml" ds:itemID="{A726DAD3-060C-4BB7-B4E0-B7251FADD178}">
   <ds:schemaRefs>
     <ds:schemaRef ds:uri="http://schemas.openxmlformats.org/officeDocument/2006/bibliography"/>
   </ds:schemaRefs>

</xml_diff>